<commit_message>
Client List report finalized
</commit_message>
<xml_diff>
--- a/templates/CLIENTS_LIST.docx
+++ b/templates/CLIENTS_LIST.docx
@@ -4,15 +4,7 @@
   <w:body>
     <w:p>
       <w:pPr>
-        <w:pBdr>
-          <w:bottom w:val="single" w:sz="12" w:space="1" w:color="auto"/>
-        </w:pBdr>
-        <w:jc w:val="center"/>
-        <w:rPr>
-          <w:rFonts w:cstheme="minorHAnsi"/>
-          <w:b/>
-          <w:sz w:val="18"/>
-        </w:rPr>
+        <w:pStyle w:val="NoSpacing"/>
       </w:pPr>
     </w:p>
     <w:p>
@@ -367,6 +359,7 @@
         <w:tc>
           <w:tcPr>
             <w:tcW w:w="1956" w:type="dxa"/>
+            <w:vAlign w:val="center"/>
           </w:tcPr>
           <w:p>
             <w:pPr>
@@ -635,16 +628,38 @@
         <w:tc>
           <w:tcPr>
             <w:tcW w:w="1956" w:type="dxa"/>
-          </w:tcPr>
-          <w:p>
-            <w:pPr>
-              <w:jc w:val="right"/>
-              <w:rPr>
-                <w:rFonts w:cstheme="minorHAnsi"/>
-                <w:sz w:val="24"/>
-                <w:szCs w:val="24"/>
-              </w:rPr>
-            </w:pPr>
+            <w:vAlign w:val="center"/>
+          </w:tcPr>
+          <w:p>
+            <w:pPr>
+              <w:rPr>
+                <w:rFonts w:cstheme="minorHAnsi"/>
+                <w:sz w:val="24"/>
+                <w:szCs w:val="24"/>
+              </w:rPr>
+            </w:pPr>
+            <w:r>
+              <w:rPr>
+                <w:rFonts w:cstheme="minorHAnsi"/>
+                <w:sz w:val="24"/>
+                <w:szCs w:val="24"/>
+              </w:rPr>
+              <w:t>{d.clients[i].crops</w:t>
+            </w:r>
+            <w:r>
+              <w:rPr>
+                <w:rFonts w:cstheme="minorHAnsi"/>
+              </w:rPr>
+              <w:t xml:space="preserve"> </w:t>
+            </w:r>
+            <w:r>
+              <w:rPr>
+                <w:rFonts w:cstheme="minorHAnsi"/>
+                <w:sz w:val="24"/>
+                <w:szCs w:val="24"/>
+              </w:rPr>
+              <w:t>}</w:t>
+            </w:r>
           </w:p>
         </w:tc>
         <w:tc>
@@ -1182,12 +1197,12 @@
         <wp:anchor distT="0" distB="0" distL="114300" distR="114300" simplePos="0" relativeHeight="251659264" behindDoc="1" locked="0" layoutInCell="1" allowOverlap="1">
           <wp:simplePos x="0" y="0"/>
           <wp:positionH relativeFrom="column">
-            <wp:posOffset>18415</wp:posOffset>
+            <wp:posOffset>19050</wp:posOffset>
           </wp:positionH>
           <wp:positionV relativeFrom="paragraph">
             <wp:posOffset>-133350</wp:posOffset>
           </wp:positionV>
-          <wp:extent cx="8620125" cy="1038225"/>
+          <wp:extent cx="8277225" cy="835025"/>
           <wp:effectExtent l="19050" t="0" r="9525" b="0"/>
           <wp:wrapSquare wrapText="bothSides"/>
           <wp:docPr id="2" name="Picture 1" descr="C:\Users\user\Downloads\Telegram Desktop\Buussa Report Header (2).png"/>
@@ -1213,7 +1228,7 @@
                 <pic:spPr bwMode="auto">
                   <a:xfrm>
                     <a:off x="0" y="0"/>
-                    <a:ext cx="8620125" cy="1038225"/>
+                    <a:ext cx="8277225" cy="835025"/>
                   </a:xfrm>
                   <a:prstGeom prst="rect">
                     <a:avLst/>

</xml_diff>

<commit_message>
Date range filter is added to clients list
</commit_message>
<xml_diff>
--- a/templates/CLIENTS_LIST.docx
+++ b/templates/CLIENTS_LIST.docx
@@ -120,7 +120,7 @@
       </w:tblPr>
       <w:tblGrid>
         <w:gridCol w:w="2512"/>
-        <w:gridCol w:w="2281"/>
+        <w:gridCol w:w="5557"/>
       </w:tblGrid>
       <w:tr>
         <w:tc>
@@ -147,7 +147,7 @@
         </w:tc>
         <w:tc>
           <w:tcPr>
-            <w:tcW w:w="2281" w:type="dxa"/>
+            <w:tcW w:w="5557" w:type="dxa"/>
           </w:tcPr>
           <w:p>
             <w:pPr>
@@ -184,7 +184,7 @@
         </w:tc>
         <w:tc>
           <w:tcPr>
-            <w:tcW w:w="2281" w:type="dxa"/>
+            <w:tcW w:w="5557" w:type="dxa"/>
           </w:tcPr>
           <w:p>
             <w:pPr>
@@ -202,8 +202,8 @@
     <w:tbl>
       <w:tblPr>
         <w:tblStyle w:val="TableGrid"/>
-        <w:tblW w:w="14424" w:type="dxa"/>
-        <w:tblInd w:w="-522" w:type="dxa"/>
+        <w:tblW w:w="14743" w:type="dxa"/>
+        <w:tblInd w:w="-743" w:type="dxa"/>
         <w:tblBorders>
           <w:top w:val="single" w:sz="4" w:space="0" w:color="7F7F7F" w:themeColor="text1" w:themeTint="80"/>
           <w:left w:val="single" w:sz="4" w:space="0" w:color="7F7F7F" w:themeColor="text1" w:themeTint="80"/>
@@ -219,11 +219,12 @@
         <w:gridCol w:w="900"/>
         <w:gridCol w:w="3150"/>
         <w:gridCol w:w="1800"/>
-        <w:gridCol w:w="1596"/>
+        <w:gridCol w:w="1159"/>
         <w:gridCol w:w="1152"/>
-        <w:gridCol w:w="1956"/>
-        <w:gridCol w:w="1980"/>
-        <w:gridCol w:w="1890"/>
+        <w:gridCol w:w="1683"/>
+        <w:gridCol w:w="1780"/>
+        <w:gridCol w:w="1570"/>
+        <w:gridCol w:w="1549"/>
       </w:tblGrid>
       <w:tr>
         <w:tc>
@@ -306,7 +307,7 @@
         </w:tc>
         <w:tc>
           <w:tcPr>
-            <w:tcW w:w="1596" w:type="dxa"/>
+            <w:tcW w:w="1159" w:type="dxa"/>
             <w:vAlign w:val="center"/>
           </w:tcPr>
           <w:p>
@@ -358,8 +359,7 @@
         </w:tc>
         <w:tc>
           <w:tcPr>
-            <w:tcW w:w="1956" w:type="dxa"/>
-            <w:vAlign w:val="center"/>
+            <w:tcW w:w="1683" w:type="dxa"/>
           </w:tcPr>
           <w:p>
             <w:pPr>
@@ -378,13 +378,39 @@
                 <w:sz w:val="24"/>
                 <w:szCs w:val="24"/>
               </w:rPr>
+              <w:t>Loan Process Started At</w:t>
+            </w:r>
+          </w:p>
+        </w:tc>
+        <w:tc>
+          <w:tcPr>
+            <w:tcW w:w="1780" w:type="dxa"/>
+            <w:vAlign w:val="center"/>
+          </w:tcPr>
+          <w:p>
+            <w:pPr>
+              <w:jc w:val="center"/>
+              <w:rPr>
+                <w:rFonts w:cstheme="minorHAnsi"/>
+                <w:b/>
+                <w:sz w:val="24"/>
+                <w:szCs w:val="24"/>
+              </w:rPr>
+            </w:pPr>
+            <w:r>
+              <w:rPr>
+                <w:rFonts w:cstheme="minorHAnsi"/>
+                <w:b/>
+                <w:sz w:val="24"/>
+                <w:szCs w:val="24"/>
+              </w:rPr>
               <w:t>Crop</w:t>
             </w:r>
           </w:p>
         </w:tc>
         <w:tc>
           <w:tcPr>
-            <w:tcW w:w="1980" w:type="dxa"/>
+            <w:tcW w:w="1570" w:type="dxa"/>
           </w:tcPr>
           <w:p>
             <w:pPr>
@@ -409,7 +435,7 @@
         </w:tc>
         <w:tc>
           <w:tcPr>
-            <w:tcW w:w="1890" w:type="dxa"/>
+            <w:tcW w:w="1549" w:type="dxa"/>
             <w:vAlign w:val="center"/>
           </w:tcPr>
           <w:p>
@@ -478,6 +504,212 @@
                 <w:sz w:val="24"/>
                 <w:szCs w:val="24"/>
               </w:rPr>
+              <w:t>{d.clients[i].first_name} {d.clients[i].last_name} {d.clients[i].grandfather_name}</w:t>
+            </w:r>
+          </w:p>
+        </w:tc>
+        <w:tc>
+          <w:tcPr>
+            <w:tcW w:w="1800" w:type="dxa"/>
+            <w:vAlign w:val="center"/>
+          </w:tcPr>
+          <w:p>
+            <w:pPr>
+              <w:rPr>
+                <w:rFonts w:cstheme="minorHAnsi"/>
+                <w:sz w:val="24"/>
+                <w:szCs w:val="24"/>
+              </w:rPr>
+            </w:pPr>
+            <w:r>
+              <w:rPr>
+                <w:rFonts w:cstheme="minorHAnsi"/>
+                <w:sz w:val="24"/>
+                <w:szCs w:val="24"/>
+              </w:rPr>
+              <w:t>{d.clients[i].branch.name}</w:t>
+            </w:r>
+          </w:p>
+        </w:tc>
+        <w:tc>
+          <w:tcPr>
+            <w:tcW w:w="1159" w:type="dxa"/>
+            <w:vAlign w:val="center"/>
+          </w:tcPr>
+          <w:p>
+            <w:pPr>
+              <w:rPr>
+                <w:rFonts w:cstheme="minorHAnsi"/>
+                <w:sz w:val="24"/>
+                <w:szCs w:val="24"/>
+              </w:rPr>
+            </w:pPr>
+            <w:r>
+              <w:rPr>
+                <w:rFonts w:cstheme="minorHAnsi"/>
+                <w:sz w:val="24"/>
+                <w:szCs w:val="24"/>
+                <w:shd w:val="clear" w:color="auto" w:fill="F8F8F8"/>
+              </w:rPr>
+              <w:t>{d.clients[i].gender}</w:t>
+            </w:r>
+          </w:p>
+        </w:tc>
+        <w:tc>
+          <w:tcPr>
+            <w:tcW w:w="1152" w:type="dxa"/>
+            <w:vAlign w:val="center"/>
+          </w:tcPr>
+          <w:p>
+            <w:pPr>
+              <w:jc w:val="center"/>
+              <w:rPr>
+                <w:rFonts w:cstheme="minorHAnsi"/>
+                <w:sz w:val="24"/>
+                <w:szCs w:val="24"/>
+              </w:rPr>
+            </w:pPr>
+            <w:r>
+              <w:rPr>
+                <w:rFonts w:cstheme="minorHAnsi"/>
+                <w:sz w:val="24"/>
+                <w:szCs w:val="24"/>
+              </w:rPr>
+              <w:t>{d.clients[i].loan_cycle_number</w:t>
+            </w:r>
+            <w:r>
+              <w:rPr>
+                <w:rFonts w:cstheme="minorHAnsi"/>
+              </w:rPr>
+              <w:t xml:space="preserve"> </w:t>
+            </w:r>
+            <w:r>
+              <w:rPr>
+                <w:rFonts w:cstheme="minorHAnsi"/>
+                <w:sz w:val="24"/>
+                <w:szCs w:val="24"/>
+              </w:rPr>
+              <w:t>}</w:t>
+            </w:r>
+          </w:p>
+        </w:tc>
+        <w:tc>
+          <w:tcPr>
+            <w:tcW w:w="1683" w:type="dxa"/>
+            <w:vAlign w:val="center"/>
+          </w:tcPr>
+          <w:p>
+            <w:pPr>
+              <w:rPr>
+                <w:rFonts w:cstheme="minorHAnsi"/>
+                <w:sz w:val="24"/>
+                <w:szCs w:val="24"/>
+              </w:rPr>
+            </w:pPr>
+            <w:r>
+              <w:rPr>
+                <w:rFonts w:cstheme="minorHAnsi"/>
+                <w:sz w:val="24"/>
+                <w:szCs w:val="24"/>
+              </w:rPr>
+              <w:t>{d.clients[i].loanCycleStartedAt}</w:t>
+            </w:r>
+          </w:p>
+        </w:tc>
+        <w:tc>
+          <w:tcPr>
+            <w:tcW w:w="1780" w:type="dxa"/>
+            <w:vAlign w:val="center"/>
+          </w:tcPr>
+          <w:p>
+            <w:pPr>
+              <w:rPr>
+                <w:rFonts w:cstheme="minorHAnsi"/>
+                <w:sz w:val="24"/>
+                <w:szCs w:val="24"/>
+              </w:rPr>
+            </w:pPr>
+            <w:r>
+              <w:rPr>
+                <w:rFonts w:cstheme="minorHAnsi"/>
+                <w:sz w:val="24"/>
+                <w:szCs w:val="24"/>
+              </w:rPr>
+              <w:t>{d.clients[i].crops</w:t>
+            </w:r>
+            <w:r>
+              <w:rPr>
+                <w:rFonts w:cstheme="minorHAnsi"/>
+              </w:rPr>
+              <w:t xml:space="preserve"> </w:t>
+            </w:r>
+            <w:r>
+              <w:rPr>
+                <w:rFonts w:cstheme="minorHAnsi"/>
+                <w:sz w:val="24"/>
+                <w:szCs w:val="24"/>
+              </w:rPr>
+              <w:t>}</w:t>
+            </w:r>
+          </w:p>
+        </w:tc>
+        <w:tc>
+          <w:tcPr>
+            <w:tcW w:w="1570" w:type="dxa"/>
+            <w:vAlign w:val="center"/>
+          </w:tcPr>
+          <w:p>
+            <w:pPr>
+              <w:rPr>
+                <w:rFonts w:cstheme="minorHAnsi"/>
+                <w:sz w:val="24"/>
+                <w:szCs w:val="24"/>
+              </w:rPr>
+            </w:pPr>
+            <w:r>
+              <w:rPr>
+                <w:rFonts w:cstheme="minorHAnsi"/>
+                <w:sz w:val="24"/>
+                <w:szCs w:val="24"/>
+              </w:rPr>
+              <w:t>{d.clients[i].stage</w:t>
+            </w:r>
+            <w:r>
+              <w:rPr>
+                <w:rFonts w:cstheme="minorHAnsi"/>
+              </w:rPr>
+              <w:t xml:space="preserve"> </w:t>
+            </w:r>
+            <w:r>
+              <w:rPr>
+                <w:rFonts w:cstheme="minorHAnsi"/>
+                <w:sz w:val="24"/>
+                <w:szCs w:val="24"/>
+              </w:rPr>
+              <w:t>}</w:t>
+            </w:r>
+          </w:p>
+        </w:tc>
+        <w:tc>
+          <w:tcPr>
+            <w:tcW w:w="1549" w:type="dxa"/>
+            <w:vAlign w:val="center"/>
+          </w:tcPr>
+          <w:p>
+            <w:pPr>
+              <w:jc w:val="center"/>
+              <w:rPr>
+                <w:rFonts w:cstheme="minorHAnsi"/>
+                <w:sz w:val="24"/>
+                <w:szCs w:val="24"/>
+              </w:rPr>
+            </w:pPr>
+            <w:r>
+              <w:rPr>
+                <w:rFonts w:cstheme="minorHAnsi"/>
+                <w:sz w:val="24"/>
+                <w:szCs w:val="24"/>
+              </w:rPr>
               <w:t>{d</w:t>
             </w:r>
             <w:r>
@@ -494,247 +726,6 @@
                 <w:sz w:val="24"/>
                 <w:szCs w:val="24"/>
               </w:rPr>
-              <w:t>[i].first_name}</w:t>
-            </w:r>
-            <w:r>
-              <w:rPr>
-                <w:rFonts w:cstheme="minorHAnsi"/>
-                <w:sz w:val="24"/>
-                <w:szCs w:val="24"/>
-              </w:rPr>
-              <w:t xml:space="preserve"> {d.clients[i].last_name} {d.clients[i].grandfather_name}</w:t>
-            </w:r>
-          </w:p>
-        </w:tc>
-        <w:tc>
-          <w:tcPr>
-            <w:tcW w:w="1800" w:type="dxa"/>
-            <w:vAlign w:val="center"/>
-          </w:tcPr>
-          <w:p>
-            <w:pPr>
-              <w:rPr>
-                <w:rFonts w:cstheme="minorHAnsi"/>
-                <w:sz w:val="24"/>
-                <w:szCs w:val="24"/>
-              </w:rPr>
-            </w:pPr>
-            <w:r>
-              <w:rPr>
-                <w:rFonts w:cstheme="minorHAnsi"/>
-                <w:sz w:val="24"/>
-                <w:szCs w:val="24"/>
-              </w:rPr>
-              <w:t>{d.clients[i].branch.name}</w:t>
-            </w:r>
-          </w:p>
-        </w:tc>
-        <w:tc>
-          <w:tcPr>
-            <w:tcW w:w="1596" w:type="dxa"/>
-            <w:vAlign w:val="center"/>
-          </w:tcPr>
-          <w:p>
-            <w:pPr>
-              <w:rPr>
-                <w:rFonts w:cstheme="minorHAnsi"/>
-                <w:sz w:val="24"/>
-                <w:szCs w:val="24"/>
-              </w:rPr>
-            </w:pPr>
-            <w:r>
-              <w:rPr>
-                <w:rFonts w:cstheme="minorHAnsi"/>
-                <w:sz w:val="24"/>
-                <w:szCs w:val="24"/>
-                <w:shd w:val="clear" w:color="auto" w:fill="F8F8F8"/>
-              </w:rPr>
-              <w:t>{d</w:t>
-            </w:r>
-            <w:r>
-              <w:rPr>
-                <w:rFonts w:cstheme="minorHAnsi"/>
-                <w:sz w:val="24"/>
-                <w:szCs w:val="24"/>
-                <w:shd w:val="clear" w:color="auto" w:fill="F8F8F8"/>
-              </w:rPr>
-              <w:t>.clients</w:t>
-            </w:r>
-            <w:r>
-              <w:rPr>
-                <w:rFonts w:cstheme="minorHAnsi"/>
-                <w:sz w:val="24"/>
-                <w:szCs w:val="24"/>
-                <w:shd w:val="clear" w:color="auto" w:fill="F8F8F8"/>
-              </w:rPr>
-              <w:t>[i].gender}</w:t>
-            </w:r>
-          </w:p>
-        </w:tc>
-        <w:tc>
-          <w:tcPr>
-            <w:tcW w:w="1152" w:type="dxa"/>
-            <w:vAlign w:val="center"/>
-          </w:tcPr>
-          <w:p>
-            <w:pPr>
-              <w:jc w:val="center"/>
-              <w:rPr>
-                <w:rFonts w:cstheme="minorHAnsi"/>
-                <w:sz w:val="24"/>
-                <w:szCs w:val="24"/>
-              </w:rPr>
-            </w:pPr>
-            <w:r>
-              <w:rPr>
-                <w:rFonts w:cstheme="minorHAnsi"/>
-                <w:sz w:val="24"/>
-                <w:szCs w:val="24"/>
-              </w:rPr>
-              <w:t>{d</w:t>
-            </w:r>
-            <w:r>
-              <w:rPr>
-                <w:rFonts w:cstheme="minorHAnsi"/>
-                <w:sz w:val="24"/>
-                <w:szCs w:val="24"/>
-              </w:rPr>
-              <w:t>.clients</w:t>
-            </w:r>
-            <w:r>
-              <w:rPr>
-                <w:rFonts w:cstheme="minorHAnsi"/>
-                <w:sz w:val="24"/>
-                <w:szCs w:val="24"/>
-              </w:rPr>
-              <w:t>[i].loan_cycle_number</w:t>
-            </w:r>
-            <w:r>
-              <w:rPr>
-                <w:rFonts w:cstheme="minorHAnsi"/>
-              </w:rPr>
-              <w:t xml:space="preserve"> </w:t>
-            </w:r>
-            <w:r>
-              <w:rPr>
-                <w:rFonts w:cstheme="minorHAnsi"/>
-                <w:sz w:val="24"/>
-                <w:szCs w:val="24"/>
-              </w:rPr>
-              <w:t>}</w:t>
-            </w:r>
-          </w:p>
-        </w:tc>
-        <w:tc>
-          <w:tcPr>
-            <w:tcW w:w="1956" w:type="dxa"/>
-            <w:vAlign w:val="center"/>
-          </w:tcPr>
-          <w:p>
-            <w:pPr>
-              <w:rPr>
-                <w:rFonts w:cstheme="minorHAnsi"/>
-                <w:sz w:val="24"/>
-                <w:szCs w:val="24"/>
-              </w:rPr>
-            </w:pPr>
-            <w:r>
-              <w:rPr>
-                <w:rFonts w:cstheme="minorHAnsi"/>
-                <w:sz w:val="24"/>
-                <w:szCs w:val="24"/>
-              </w:rPr>
-              <w:t>{d.clients[i].crops</w:t>
-            </w:r>
-            <w:r>
-              <w:rPr>
-                <w:rFonts w:cstheme="minorHAnsi"/>
-              </w:rPr>
-              <w:t xml:space="preserve"> </w:t>
-            </w:r>
-            <w:r>
-              <w:rPr>
-                <w:rFonts w:cstheme="minorHAnsi"/>
-                <w:sz w:val="24"/>
-                <w:szCs w:val="24"/>
-              </w:rPr>
-              <w:t>}</w:t>
-            </w:r>
-          </w:p>
-        </w:tc>
-        <w:tc>
-          <w:tcPr>
-            <w:tcW w:w="1980" w:type="dxa"/>
-            <w:vAlign w:val="center"/>
-          </w:tcPr>
-          <w:p>
-            <w:pPr>
-              <w:rPr>
-                <w:rFonts w:cstheme="minorHAnsi"/>
-                <w:sz w:val="24"/>
-                <w:szCs w:val="24"/>
-              </w:rPr>
-            </w:pPr>
-            <w:r>
-              <w:rPr>
-                <w:rFonts w:cstheme="minorHAnsi"/>
-                <w:sz w:val="24"/>
-                <w:szCs w:val="24"/>
-              </w:rPr>
-              <w:t>{d.clients[i].stage</w:t>
-            </w:r>
-            <w:r>
-              <w:rPr>
-                <w:rFonts w:cstheme="minorHAnsi"/>
-              </w:rPr>
-              <w:t xml:space="preserve"> </w:t>
-            </w:r>
-            <w:r>
-              <w:rPr>
-                <w:rFonts w:cstheme="minorHAnsi"/>
-                <w:sz w:val="24"/>
-                <w:szCs w:val="24"/>
-              </w:rPr>
-              <w:t>}</w:t>
-            </w:r>
-          </w:p>
-        </w:tc>
-        <w:tc>
-          <w:tcPr>
-            <w:tcW w:w="1890" w:type="dxa"/>
-            <w:vAlign w:val="center"/>
-          </w:tcPr>
-          <w:p>
-            <w:pPr>
-              <w:jc w:val="center"/>
-              <w:rPr>
-                <w:rFonts w:cstheme="minorHAnsi"/>
-                <w:sz w:val="24"/>
-                <w:szCs w:val="24"/>
-              </w:rPr>
-            </w:pPr>
-            <w:r>
-              <w:rPr>
-                <w:rFonts w:cstheme="minorHAnsi"/>
-                <w:sz w:val="24"/>
-                <w:szCs w:val="24"/>
-              </w:rPr>
-              <w:t>{d</w:t>
-            </w:r>
-            <w:r>
-              <w:rPr>
-                <w:rFonts w:cstheme="minorHAnsi"/>
-                <w:sz w:val="24"/>
-                <w:szCs w:val="24"/>
-              </w:rPr>
-              <w:t>.clients</w:t>
-            </w:r>
-            <w:r>
-              <w:rPr>
-                <w:rFonts w:cstheme="minorHAnsi"/>
-                <w:sz w:val="24"/>
-                <w:szCs w:val="24"/>
-              </w:rPr>
               <w:t>[i].</w:t>
             </w:r>
             <w:r>
@@ -743,15 +734,7 @@
                 <w:sz w:val="24"/>
                 <w:szCs w:val="24"/>
               </w:rPr>
-              <w:t>status</w:t>
-            </w:r>
-            <w:r>
-              <w:rPr>
-                <w:rFonts w:cstheme="minorHAnsi"/>
-                <w:sz w:val="24"/>
-                <w:szCs w:val="24"/>
-              </w:rPr>
-              <w:t>}</w:t>
+              <w:t>status}</w:t>
             </w:r>
           </w:p>
         </w:tc>
@@ -792,31 +775,7 @@
                 <w:sz w:val="24"/>
                 <w:szCs w:val="24"/>
               </w:rPr>
-              <w:t>{d</w:t>
-            </w:r>
-            <w:r>
-              <w:rPr>
-                <w:rFonts w:cstheme="minorHAnsi"/>
-                <w:sz w:val="24"/>
-                <w:szCs w:val="24"/>
-              </w:rPr>
-              <w:t>.clients</w:t>
-            </w:r>
-            <w:r>
-              <w:rPr>
-                <w:rFonts w:cstheme="minorHAnsi"/>
-                <w:sz w:val="24"/>
-                <w:szCs w:val="24"/>
-              </w:rPr>
-              <w:t>[i+1].first_name}</w:t>
-            </w:r>
-            <w:r>
-              <w:rPr>
-                <w:rFonts w:cstheme="minorHAnsi"/>
-                <w:sz w:val="24"/>
-                <w:szCs w:val="24"/>
-              </w:rPr>
-              <w:t xml:space="preserve"> {d.clients[i+1].last_name} {d.clients[i+1].grandfather_name}</w:t>
+              <w:t>{d.clients[i+1].first_name} {d.clients[i+1].last_name} {d.clients[i+1].grandfather_name}</w:t>
             </w:r>
           </w:p>
         </w:tc>
@@ -838,7 +797,7 @@
         </w:tc>
         <w:tc>
           <w:tcPr>
-            <w:tcW w:w="1596" w:type="dxa"/>
+            <w:tcW w:w="1159" w:type="dxa"/>
             <w:vAlign w:val="center"/>
           </w:tcPr>
           <w:p>
@@ -870,7 +829,7 @@
         </w:tc>
         <w:tc>
           <w:tcPr>
-            <w:tcW w:w="1956" w:type="dxa"/>
+            <w:tcW w:w="1683" w:type="dxa"/>
           </w:tcPr>
           <w:p>
             <w:pPr>
@@ -885,7 +844,7 @@
         </w:tc>
         <w:tc>
           <w:tcPr>
-            <w:tcW w:w="1980" w:type="dxa"/>
+            <w:tcW w:w="1780" w:type="dxa"/>
           </w:tcPr>
           <w:p>
             <w:pPr>
@@ -900,7 +859,22 @@
         </w:tc>
         <w:tc>
           <w:tcPr>
-            <w:tcW w:w="1890" w:type="dxa"/>
+            <w:tcW w:w="1570" w:type="dxa"/>
+          </w:tcPr>
+          <w:p>
+            <w:pPr>
+              <w:jc w:val="center"/>
+              <w:rPr>
+                <w:rFonts w:cstheme="minorHAnsi"/>
+                <w:sz w:val="24"/>
+                <w:szCs w:val="24"/>
+              </w:rPr>
+            </w:pPr>
+          </w:p>
+        </w:tc>
+        <w:tc>
+          <w:tcPr>
+            <w:tcW w:w="1549" w:type="dxa"/>
             <w:vAlign w:val="center"/>
           </w:tcPr>
           <w:p>
@@ -1650,8 +1624,8 @@
       </w:tblCellMar>
     </w:tblPr>
   </w:style>
-  <w:style w:type="table" w:styleId="LightShading">
-    <w:name w:val="Light Shading"/>
+  <w:style w:type="table" w:customStyle="1" w:styleId="LightShading1">
+    <w:name w:val="Light Shading1"/>
     <w:basedOn w:val="TableNormal"/>
     <w:uiPriority w:val="60"/>
     <w:rsid w:val="00DE5A5F"/>

</xml_diff>

<commit_message>
Add current loan cycle parameter and fix pdf
</commit_message>
<xml_diff>
--- a/templates/CLIENTS_LIST.docx
+++ b/templates/CLIENTS_LIST.docx
@@ -202,7 +202,7 @@
     <w:tbl>
       <w:tblPr>
         <w:tblStyle w:val="TableGrid"/>
-        <w:tblW w:w="14743" w:type="dxa"/>
+        <w:tblW w:w="14600" w:type="dxa"/>
         <w:tblInd w:w="-743" w:type="dxa"/>
         <w:tblBorders>
           <w:top w:val="single" w:sz="4" w:space="0" w:color="7F7F7F" w:themeColor="text1" w:themeTint="80"/>
@@ -219,8 +219,8 @@
         <w:gridCol w:w="900"/>
         <w:gridCol w:w="3150"/>
         <w:gridCol w:w="1800"/>
-        <w:gridCol w:w="1159"/>
-        <w:gridCol w:w="1152"/>
+        <w:gridCol w:w="955"/>
+        <w:gridCol w:w="1213"/>
         <w:gridCol w:w="1683"/>
         <w:gridCol w:w="1780"/>
         <w:gridCol w:w="1570"/>
@@ -307,7 +307,7 @@
         </w:tc>
         <w:tc>
           <w:tcPr>
-            <w:tcW w:w="1159" w:type="dxa"/>
+            <w:tcW w:w="955" w:type="dxa"/>
             <w:vAlign w:val="center"/>
           </w:tcPr>
           <w:p>
@@ -333,7 +333,7 @@
         </w:tc>
         <w:tc>
           <w:tcPr>
-            <w:tcW w:w="1152" w:type="dxa"/>
+            <w:tcW w:w="1213" w:type="dxa"/>
             <w:vAlign w:val="center"/>
           </w:tcPr>
           <w:p>
@@ -353,6 +353,15 @@
                 <w:sz w:val="24"/>
                 <w:szCs w:val="24"/>
               </w:rPr>
+              <w:t xml:space="preserve">Current </w:t>
+            </w:r>
+            <w:r>
+              <w:rPr>
+                <w:rFonts w:cstheme="minorHAnsi"/>
+                <w:b/>
+                <w:sz w:val="24"/>
+                <w:szCs w:val="24"/>
+              </w:rPr>
               <w:t>Loan Cycle</w:t>
             </w:r>
           </w:p>
@@ -360,6 +369,7 @@
         <w:tc>
           <w:tcPr>
             <w:tcW w:w="1683" w:type="dxa"/>
+            <w:vAlign w:val="center"/>
           </w:tcPr>
           <w:p>
             <w:pPr>
@@ -411,6 +421,7 @@
         <w:tc>
           <w:tcPr>
             <w:tcW w:w="1570" w:type="dxa"/>
+            <w:vAlign w:val="center"/>
           </w:tcPr>
           <w:p>
             <w:pPr>
@@ -533,7 +544,7 @@
         </w:tc>
         <w:tc>
           <w:tcPr>
-            <w:tcW w:w="1159" w:type="dxa"/>
+            <w:tcW w:w="955" w:type="dxa"/>
             <w:vAlign w:val="center"/>
           </w:tcPr>
           <w:p>
@@ -557,7 +568,7 @@
         </w:tc>
         <w:tc>
           <w:tcPr>
-            <w:tcW w:w="1152" w:type="dxa"/>
+            <w:tcW w:w="1213" w:type="dxa"/>
             <w:vAlign w:val="center"/>
           </w:tcPr>
           <w:p>
@@ -797,7 +808,7 @@
         </w:tc>
         <w:tc>
           <w:tcPr>
-            <w:tcW w:w="1159" w:type="dxa"/>
+            <w:tcW w:w="955" w:type="dxa"/>
             <w:vAlign w:val="center"/>
           </w:tcPr>
           <w:p>
@@ -813,7 +824,7 @@
         </w:tc>
         <w:tc>
           <w:tcPr>
-            <w:tcW w:w="1152" w:type="dxa"/>
+            <w:tcW w:w="1213" w:type="dxa"/>
             <w:vAlign w:val="center"/>
           </w:tcPr>
           <w:p>

</xml_diff>